<commit_message>
Add workflow, start arch chapters
</commit_message>
<xml_diff>
--- a/gitiotbook/misc/simplebutsafe.docx
+++ b/gitiotbook/misc/simplebutsafe.docx
@@ -571,10 +571,7 @@
           </w:tcPr>
           <w:p>
             <w:r>
-              <w:t xml:space="preserve">Developers </w:t>
-            </w:r>
-            <w:r>
-              <w:t>work on their own branches</w:t>
+              <w:t>Developers work on their own branches</w:t>
             </w:r>
           </w:p>
         </w:tc>
@@ -1291,22 +1288,7 @@
           </w:tcPr>
           <w:p>
             <w:r>
-              <w:t xml:space="preserve">Bill </w:t>
-            </w:r>
-            <w:r>
-              <w:t>downloads the most recent master branch</w:t>
-            </w:r>
-            <w:r>
-              <w:t xml:space="preserve"> (which has Amy’s changes incorporated)</w:t>
-            </w:r>
-            <w:r>
-              <w:t xml:space="preserve"> and merges </w:t>
-            </w:r>
-            <w:r>
-              <w:t>his</w:t>
-            </w:r>
-            <w:r>
-              <w:t xml:space="preserve"> changes locally. </w:t>
+              <w:t xml:space="preserve">Bill downloads the most recent master branch (which has Amy’s changes incorporated) and merges his changes locally. </w:t>
             </w:r>
           </w:p>
         </w:tc>
@@ -1564,28 +1546,7 @@
           </w:tcPr>
           <w:p>
             <w:r>
-              <w:t xml:space="preserve"> Bill</w:t>
-            </w:r>
-            <w:r>
-              <w:t xml:space="preserve"> uploads </w:t>
-            </w:r>
-            <w:r>
-              <w:t>his</w:t>
-            </w:r>
-            <w:r>
-              <w:t xml:space="preserve"> branch and </w:t>
-            </w:r>
-            <w:r>
-              <w:t>he</w:t>
-            </w:r>
-            <w:r>
-              <w:t xml:space="preserve"> or Greg merges </w:t>
-            </w:r>
-            <w:r>
-              <w:t>his</w:t>
-            </w:r>
-            <w:r>
-              <w:t xml:space="preserve"> branch into the master copy</w:t>
+              <w:t xml:space="preserve"> Bill uploads his branch and he or Greg merges his branch into the master copy</w:t>
             </w:r>
           </w:p>
         </w:tc>
@@ -1873,13 +1834,7 @@
           </w:tcPr>
           <w:p>
             <w:r>
-              <w:t>Dexter</w:t>
-            </w:r>
-            <w:r>
-              <w:t xml:space="preserve"> downloads the most recent master branch</w:t>
-            </w:r>
-            <w:r>
-              <w:t xml:space="preserve"> (which has Amy’s and Bill’s changes)</w:t>
+              <w:t>Dexter downloads the most recent master branch (which has Amy’s and Bill’s changes)</w:t>
             </w:r>
             <w:r>
               <w:t xml:space="preserve"> and merge,</w:t>
@@ -1891,10 +1846,7 @@
               <w:t>y</w:t>
             </w:r>
             <w:r>
-              <w:t>.</w:t>
-            </w:r>
-            <w:r>
-              <w:t xml:space="preserve"> </w:t>
+              <w:t xml:space="preserve">. </w:t>
             </w:r>
             <w:r>
               <w:t xml:space="preserve">  This is a crucial reason why it is imperative that developers download the Master branch contents and</w:t>
@@ -2188,10 +2140,7 @@
               <w:t>fixes</w:t>
             </w:r>
             <w:r>
-              <w:t xml:space="preserve"> his local copy so he can merge properly and then upload his branch.</w:t>
-            </w:r>
-            <w:r>
-              <w:t xml:space="preserve"> </w:t>
+              <w:t xml:space="preserve"> his local copy so he can merge properly and then upload his branch. </w:t>
             </w:r>
           </w:p>
         </w:tc>
@@ -2203,10 +2152,7 @@
           </w:tcPr>
           <w:p>
             <w:r>
-              <w:t>t</w:t>
-            </w:r>
-            <w:r>
-              <w:t>9</w:t>
+              <w:t>t9</w:t>
             </w:r>
           </w:p>
         </w:tc>
@@ -2493,19 +2439,7 @@
           </w:tcPr>
           <w:p>
             <w:r>
-              <w:t xml:space="preserve"> </w:t>
-            </w:r>
-            <w:r>
-              <w:t>Dexter</w:t>
-            </w:r>
-            <w:r>
-              <w:t xml:space="preserve"> uploads his </w:t>
-            </w:r>
-            <w:r>
-              <w:t xml:space="preserve">(now fixed) </w:t>
-            </w:r>
-            <w:r>
-              <w:t>branch and he or Greg merges his branch into the master copy</w:t>
+              <w:t xml:space="preserve"> Dexter uploads his (now fixed) branch and he or Greg merges his branch into the master copy</w:t>
             </w:r>
           </w:p>
         </w:tc>
@@ -2645,6 +2579,7 @@
     <w:lsdException w:name="HTML Sample" w:semiHidden="1" w:unhideWhenUsed="1"/>
     <w:lsdException w:name="HTML Typewriter" w:semiHidden="1" w:unhideWhenUsed="1"/>
     <w:lsdException w:name="HTML Variable" w:semiHidden="1" w:unhideWhenUsed="1"/>
+    <w:lsdException w:name="Normal Table" w:semiHidden="1" w:unhideWhenUsed="1"/>
     <w:lsdException w:name="annotation subject" w:semiHidden="1" w:unhideWhenUsed="1"/>
     <w:lsdException w:name="No List" w:semiHidden="1" w:unhideWhenUsed="1"/>
     <w:lsdException w:name="Outline List 1" w:semiHidden="1" w:unhideWhenUsed="1"/>
@@ -2691,8 +2626,10 @@
     <w:lsdException w:name="Table Subtle 2" w:semiHidden="1" w:unhideWhenUsed="1"/>
     <w:lsdException w:name="Table Web 1" w:semiHidden="1" w:unhideWhenUsed="1"/>
     <w:lsdException w:name="Table Web 2" w:semiHidden="1" w:unhideWhenUsed="1"/>
+    <w:lsdException w:name="Table Web 3" w:semiHidden="1" w:unhideWhenUsed="1"/>
     <w:lsdException w:name="Balloon Text" w:semiHidden="1" w:unhideWhenUsed="1"/>
     <w:lsdException w:name="Table Grid" w:uiPriority="39"/>
+    <w:lsdException w:name="Table Theme" w:semiHidden="1" w:unhideWhenUsed="1"/>
     <w:lsdException w:name="Placeholder Text" w:semiHidden="1"/>
     <w:lsdException w:name="No Spacing" w:uiPriority="1" w:qFormat="1"/>
     <w:lsdException w:name="Light Shading" w:uiPriority="60"/>

</xml_diff>